<commit_message>
added ITUnit pdf files and modified TraceFile
</commit_message>
<xml_diff>
--- a/ITUnit/STEPS TO TURN OFF FIREWALL.docx
+++ b/ITUnit/STEPS TO TURN OFF FIREWALL.docx
@@ -18,6 +18,401 @@
         <w:numPr>
           <w:ilvl w:val="0"/>
           <w:numId w:val="1"/>
+        </w:numPr>
+      </w:pPr>
+      <w:r>
+        <w:t>Go to the below link:</w:t>
+      </w:r>
+      <w:bookmarkStart w:id="0" w:name="_GoBack"/>
+      <w:bookmarkEnd w:id="0"/>
+    </w:p>
+    <w:p>
+      <w:pPr>
+        <w:pStyle w:val="ListParagraph"/>
+        <w:rPr>
+          <w:noProof/>
+        </w:rPr>
+      </w:pPr>
+      <w:hyperlink r:id="rId5" w:history="1">
+        <w:r>
+          <w:rPr>
+            <w:rStyle w:val="Hyperlink"/>
+          </w:rPr>
+          <w:t>ftp://192.168.103.3/it/firewal</w:t>
+        </w:r>
+        <w:r>
+          <w:rPr>
+            <w:rStyle w:val="Hyperlink"/>
+          </w:rPr>
+          <w:t>l</w:t>
+        </w:r>
+        <w:r>
+          <w:rPr>
+            <w:rStyle w:val="Hyperlink"/>
+          </w:rPr>
+          <w:t>%20on</w:t>
+        </w:r>
+        <w:r>
+          <w:rPr>
+            <w:rStyle w:val="Hyperlink"/>
+          </w:rPr>
+          <w:t>%</w:t>
+        </w:r>
+        <w:r>
+          <w:rPr>
+            <w:rStyle w:val="Hyperlink"/>
+          </w:rPr>
+          <w:t>2</w:t>
+        </w:r>
+        <w:r>
+          <w:rPr>
+            <w:rStyle w:val="Hyperlink"/>
+          </w:rPr>
+          <w:t>0off/</w:t>
+        </w:r>
+      </w:hyperlink>
+    </w:p>
+    <w:p>
+      <w:pPr>
+        <w:pStyle w:val="ListParagraph"/>
+      </w:pPr>
+      <w:r>
+        <w:rPr>
+          <w:noProof/>
+        </w:rPr>
+        <w:drawing>
+          <wp:inline distT="0" distB="0" distL="0" distR="0" wp14:anchorId="6FDAADA2" wp14:editId="37B08862">
+            <wp:extent cx="5943600" cy="3840480"/>
+            <wp:effectExtent l="0" t="0" r="0" b="7620"/>
+            <wp:docPr id="7" name="Picture 7"/>
+            <wp:cNvGraphicFramePr>
+              <a:graphicFrameLocks xmlns:a="http://schemas.openxmlformats.org/drawingml/2006/main" noChangeAspect="1"/>
+            </wp:cNvGraphicFramePr>
+            <a:graphic xmlns:a="http://schemas.openxmlformats.org/drawingml/2006/main">
+              <a:graphicData uri="http://schemas.openxmlformats.org/drawingml/2006/picture">
+                <pic:pic xmlns:pic="http://schemas.openxmlformats.org/drawingml/2006/picture">
+                  <pic:nvPicPr>
+                    <pic:cNvPr id="1" name=""/>
+                    <pic:cNvPicPr/>
+                  </pic:nvPicPr>
+                  <pic:blipFill>
+                    <a:blip r:embed="rId6"/>
+                    <a:stretch>
+                      <a:fillRect/>
+                    </a:stretch>
+                  </pic:blipFill>
+                  <pic:spPr>
+                    <a:xfrm>
+                      <a:off x="0" y="0"/>
+                      <a:ext cx="5943600" cy="3840480"/>
+                    </a:xfrm>
+                    <a:prstGeom prst="rect">
+                      <a:avLst/>
+                    </a:prstGeom>
+                  </pic:spPr>
+                </pic:pic>
+              </a:graphicData>
+            </a:graphic>
+          </wp:inline>
+        </w:drawing>
+      </w:r>
+    </w:p>
+    <w:p>
+      <w:r>
+        <w:br w:type="page"/>
+      </w:r>
+    </w:p>
+    <w:p>
+      <w:pPr>
+        <w:pStyle w:val="ListParagraph"/>
+        <w:numPr>
+          <w:ilvl w:val="0"/>
+          <w:numId w:val="1"/>
+        </w:numPr>
+      </w:pPr>
+      <w:r>
+        <w:lastRenderedPageBreak/>
+        <w:t>Double click</w:t>
+      </w:r>
+      <w:r>
+        <w:t xml:space="preserve"> “</w:t>
+      </w:r>
+      <w:r>
+        <w:t>firewall turn</w:t>
+      </w:r>
+      <w:r>
+        <w:t xml:space="preserve"> off</w:t>
+      </w:r>
+      <w:r>
+        <w:t>.bat</w:t>
+      </w:r>
+      <w:r>
+        <w:t xml:space="preserve">” </w:t>
+      </w:r>
+      <w:r>
+        <w:t>file</w:t>
+      </w:r>
+      <w:r>
+        <w:t xml:space="preserve"> and </w:t>
+      </w:r>
+      <w:r>
+        <w:t>download will start</w:t>
+      </w:r>
+      <w:r>
+        <w:t xml:space="preserve">. </w:t>
+      </w:r>
+    </w:p>
+    <w:p>
+      <w:pPr>
+        <w:pStyle w:val="ListParagraph"/>
+      </w:pPr>
+      <w:r>
+        <w:rPr>
+          <w:noProof/>
+        </w:rPr>
+        <w:drawing>
+          <wp:inline distT="0" distB="0" distL="0" distR="0" wp14:anchorId="7A754BC8" wp14:editId="20F65465">
+            <wp:extent cx="5943600" cy="3666490"/>
+            <wp:effectExtent l="0" t="0" r="0" b="0"/>
+            <wp:docPr id="8" name="Picture 8"/>
+            <wp:cNvGraphicFramePr>
+              <a:graphicFrameLocks xmlns:a="http://schemas.openxmlformats.org/drawingml/2006/main" noChangeAspect="1"/>
+            </wp:cNvGraphicFramePr>
+            <a:graphic xmlns:a="http://schemas.openxmlformats.org/drawingml/2006/main">
+              <a:graphicData uri="http://schemas.openxmlformats.org/drawingml/2006/picture">
+                <pic:pic xmlns:pic="http://schemas.openxmlformats.org/drawingml/2006/picture">
+                  <pic:nvPicPr>
+                    <pic:cNvPr id="1" name=""/>
+                    <pic:cNvPicPr/>
+                  </pic:nvPicPr>
+                  <pic:blipFill>
+                    <a:blip r:embed="rId7"/>
+                    <a:stretch>
+                      <a:fillRect/>
+                    </a:stretch>
+                  </pic:blipFill>
+                  <pic:spPr>
+                    <a:xfrm>
+                      <a:off x="0" y="0"/>
+                      <a:ext cx="5943600" cy="3666490"/>
+                    </a:xfrm>
+                    <a:prstGeom prst="rect">
+                      <a:avLst/>
+                    </a:prstGeom>
+                  </pic:spPr>
+                </pic:pic>
+              </a:graphicData>
+            </a:graphic>
+          </wp:inline>
+        </w:drawing>
+      </w:r>
+    </w:p>
+    <w:p>
+      <w:pPr>
+        <w:pStyle w:val="ListParagraph"/>
+      </w:pPr>
+    </w:p>
+    <w:p>
+      <w:pPr>
+        <w:pStyle w:val="ListParagraph"/>
+        <w:numPr>
+          <w:ilvl w:val="0"/>
+          <w:numId w:val="1"/>
+        </w:numPr>
+      </w:pPr>
+      <w:r>
+        <w:t>Open the folder location of the downloaded file.</w:t>
+      </w:r>
+    </w:p>
+    <w:p>
+      <w:pPr>
+        <w:pStyle w:val="ListParagraph"/>
+      </w:pPr>
+      <w:r>
+        <w:rPr>
+          <w:noProof/>
+        </w:rPr>
+        <w:drawing>
+          <wp:inline distT="0" distB="0" distL="0" distR="0" wp14:anchorId="5489C117" wp14:editId="6173A8C0">
+            <wp:extent cx="5943600" cy="3666490"/>
+            <wp:effectExtent l="0" t="0" r="0" b="0"/>
+            <wp:docPr id="9" name="Picture 9"/>
+            <wp:cNvGraphicFramePr>
+              <a:graphicFrameLocks xmlns:a="http://schemas.openxmlformats.org/drawingml/2006/main" noChangeAspect="1"/>
+            </wp:cNvGraphicFramePr>
+            <a:graphic xmlns:a="http://schemas.openxmlformats.org/drawingml/2006/main">
+              <a:graphicData uri="http://schemas.openxmlformats.org/drawingml/2006/picture">
+                <pic:pic xmlns:pic="http://schemas.openxmlformats.org/drawingml/2006/picture">
+                  <pic:nvPicPr>
+                    <pic:cNvPr id="1" name=""/>
+                    <pic:cNvPicPr/>
+                  </pic:nvPicPr>
+                  <pic:blipFill>
+                    <a:blip r:embed="rId8"/>
+                    <a:stretch>
+                      <a:fillRect/>
+                    </a:stretch>
+                  </pic:blipFill>
+                  <pic:spPr>
+                    <a:xfrm>
+                      <a:off x="0" y="0"/>
+                      <a:ext cx="5943600" cy="3666490"/>
+                    </a:xfrm>
+                    <a:prstGeom prst="rect">
+                      <a:avLst/>
+                    </a:prstGeom>
+                  </pic:spPr>
+                </pic:pic>
+              </a:graphicData>
+            </a:graphic>
+          </wp:inline>
+        </w:drawing>
+      </w:r>
+    </w:p>
+    <w:p>
+      <w:pPr>
+        <w:pStyle w:val="ListParagraph"/>
+      </w:pPr>
+    </w:p>
+    <w:p>
+      <w:pPr>
+        <w:pStyle w:val="ListParagraph"/>
+      </w:pPr>
+      <w:r>
+        <w:rPr>
+          <w:noProof/>
+        </w:rPr>
+        <w:lastRenderedPageBreak/>
+        <w:drawing>
+          <wp:inline distT="0" distB="0" distL="0" distR="0" wp14:anchorId="25EFB2E7" wp14:editId="274AD84C">
+            <wp:extent cx="5943600" cy="3840480"/>
+            <wp:effectExtent l="0" t="0" r="0" b="7620"/>
+            <wp:docPr id="4" name="Picture 4"/>
+            <wp:cNvGraphicFramePr>
+              <a:graphicFrameLocks xmlns:a="http://schemas.openxmlformats.org/drawingml/2006/main" noChangeAspect="1"/>
+            </wp:cNvGraphicFramePr>
+            <a:graphic xmlns:a="http://schemas.openxmlformats.org/drawingml/2006/main">
+              <a:graphicData uri="http://schemas.openxmlformats.org/drawingml/2006/picture">
+                <pic:pic xmlns:pic="http://schemas.openxmlformats.org/drawingml/2006/picture">
+                  <pic:nvPicPr>
+                    <pic:cNvPr id="1" name=""/>
+                    <pic:cNvPicPr/>
+                  </pic:nvPicPr>
+                  <pic:blipFill>
+                    <a:blip r:embed="rId9"/>
+                    <a:stretch>
+                      <a:fillRect/>
+                    </a:stretch>
+                  </pic:blipFill>
+                  <pic:spPr>
+                    <a:xfrm>
+                      <a:off x="0" y="0"/>
+                      <a:ext cx="5943600" cy="3840480"/>
+                    </a:xfrm>
+                    <a:prstGeom prst="rect">
+                      <a:avLst/>
+                    </a:prstGeom>
+                  </pic:spPr>
+                </pic:pic>
+              </a:graphicData>
+            </a:graphic>
+          </wp:inline>
+        </w:drawing>
+      </w:r>
+    </w:p>
+    <w:p>
+      <w:r>
+        <w:br w:type="page"/>
+      </w:r>
+    </w:p>
+    <w:p>
+      <w:pPr>
+        <w:pStyle w:val="ListParagraph"/>
+        <w:numPr>
+          <w:ilvl w:val="0"/>
+          <w:numId w:val="1"/>
+        </w:numPr>
+      </w:pPr>
+      <w:r>
+        <w:lastRenderedPageBreak/>
+        <w:t xml:space="preserve">Run </w:t>
+      </w:r>
+      <w:r>
+        <w:rPr>
+          <w:b/>
+        </w:rPr>
+        <w:t>firewall turn off.bat</w:t>
+      </w:r>
+      <w:r>
+        <w:t xml:space="preserve"> as administrator.</w:t>
+      </w:r>
+    </w:p>
+    <w:p>
+      <w:pPr>
+        <w:pStyle w:val="ListParagraph"/>
+      </w:pPr>
+      <w:r>
+        <w:rPr>
+          <w:noProof/>
+        </w:rPr>
+        <w:drawing>
+          <wp:inline distT="0" distB="0" distL="0" distR="0" wp14:anchorId="258238C4" wp14:editId="6177E98D">
+            <wp:extent cx="5943600" cy="3840480"/>
+            <wp:effectExtent l="0" t="0" r="0" b="7620"/>
+            <wp:docPr id="5" name="Picture 5"/>
+            <wp:cNvGraphicFramePr>
+              <a:graphicFrameLocks xmlns:a="http://schemas.openxmlformats.org/drawingml/2006/main" noChangeAspect="1"/>
+            </wp:cNvGraphicFramePr>
+            <a:graphic xmlns:a="http://schemas.openxmlformats.org/drawingml/2006/main">
+              <a:graphicData uri="http://schemas.openxmlformats.org/drawingml/2006/picture">
+                <pic:pic xmlns:pic="http://schemas.openxmlformats.org/drawingml/2006/picture">
+                  <pic:nvPicPr>
+                    <pic:cNvPr id="1" name=""/>
+                    <pic:cNvPicPr/>
+                  </pic:nvPicPr>
+                  <pic:blipFill>
+                    <a:blip r:embed="rId10"/>
+                    <a:stretch>
+                      <a:fillRect/>
+                    </a:stretch>
+                  </pic:blipFill>
+                  <pic:spPr>
+                    <a:xfrm>
+                      <a:off x="0" y="0"/>
+                      <a:ext cx="5943600" cy="3840480"/>
+                    </a:xfrm>
+                    <a:prstGeom prst="rect">
+                      <a:avLst/>
+                    </a:prstGeom>
+                  </pic:spPr>
+                </pic:pic>
+              </a:graphicData>
+            </a:graphic>
+          </wp:inline>
+        </w:drawing>
+      </w:r>
+    </w:p>
+    <w:p>
+      <w:r>
+        <w:br w:type="page"/>
+      </w:r>
+    </w:p>
+    <w:p>
+      <w:pPr>
+        <w:pStyle w:val="Heading1"/>
+      </w:pPr>
+      <w:r>
+        <w:lastRenderedPageBreak/>
+        <w:t>Alternate Method</w:t>
+      </w:r>
+    </w:p>
+    <w:p/>
+    <w:p>
+      <w:pPr>
+        <w:pStyle w:val="ListParagraph"/>
+        <w:numPr>
+          <w:ilvl w:val="0"/>
+          <w:numId w:val="2"/>
         </w:numPr>
       </w:pPr>
       <w:r>
@@ -54,7 +449,7 @@
                     <pic:cNvPicPr/>
                   </pic:nvPicPr>
                   <pic:blipFill>
-                    <a:blip r:embed="rId5"/>
+                    <a:blip r:embed="rId11"/>
                     <a:stretch>
                       <a:fillRect/>
                     </a:stretch>
@@ -95,7 +490,7 @@
         <w:pStyle w:val="ListParagraph"/>
         <w:numPr>
           <w:ilvl w:val="0"/>
-          <w:numId w:val="1"/>
+          <w:numId w:val="2"/>
         </w:numPr>
       </w:pPr>
       <w:r>
@@ -144,7 +539,7 @@
                     <pic:cNvPicPr/>
                   </pic:nvPicPr>
                   <pic:blipFill>
-                    <a:blip r:embed="rId6"/>
+                    <a:blip r:embed="rId12"/>
                     <a:stretch>
                       <a:fillRect/>
                     </a:stretch>
@@ -189,15 +584,13 @@
         <w:pStyle w:val="ListParagraph"/>
         <w:numPr>
           <w:ilvl w:val="0"/>
-          <w:numId w:val="1"/>
+          <w:numId w:val="2"/>
         </w:numPr>
       </w:pPr>
       <w:r>
         <w:lastRenderedPageBreak/>
         <w:t>Make sure to Turn off all the firewall.</w:t>
       </w:r>
-      <w:bookmarkStart w:id="0" w:name="_GoBack"/>
-      <w:bookmarkEnd w:id="0"/>
     </w:p>
     <w:p>
       <w:pPr>
@@ -223,7 +616,7 @@
                     <pic:cNvPicPr/>
                   </pic:nvPicPr>
                   <pic:blipFill>
-                    <a:blip r:embed="rId7"/>
+                    <a:blip r:embed="rId13"/>
                     <a:stretch>
                       <a:fillRect/>
                     </a:stretch>
@@ -265,6 +658,95 @@
 <file path=word/numbering.xml><?xml version="1.0" encoding="utf-8"?>
 <w:numbering xmlns:wpc="http://schemas.microsoft.com/office/word/2010/wordprocessingCanvas" xmlns:mc="http://schemas.openxmlformats.org/markup-compatibility/2006" xmlns:o="urn:schemas-microsoft-com:office:office" xmlns:r="http://schemas.openxmlformats.org/officeDocument/2006/relationships" xmlns:m="http://schemas.openxmlformats.org/officeDocument/2006/math" xmlns:v="urn:schemas-microsoft-com:vml" xmlns:wp14="http://schemas.microsoft.com/office/word/2010/wordprocessingDrawing" xmlns:wp="http://schemas.openxmlformats.org/drawingml/2006/wordprocessingDrawing" xmlns:w10="urn:schemas-microsoft-com:office:word" xmlns:w="http://schemas.openxmlformats.org/wordprocessingml/2006/main" xmlns:w14="http://schemas.microsoft.com/office/word/2010/wordml" xmlns:w15="http://schemas.microsoft.com/office/word/2012/wordml" xmlns:wpg="http://schemas.microsoft.com/office/word/2010/wordprocessingGroup" xmlns:wpi="http://schemas.microsoft.com/office/word/2010/wordprocessingInk" xmlns:wne="http://schemas.microsoft.com/office/word/2006/wordml" xmlns:wps="http://schemas.microsoft.com/office/word/2010/wordprocessingShape" mc:Ignorable="w14 w15 wp14">
   <w:abstractNum w:abstractNumId="0">
+    <w:nsid w:val="2EC74281"/>
+    <w:multiLevelType w:val="hybridMultilevel"/>
+    <w:tmpl w:val="C9FEC778"/>
+    <w:lvl w:ilvl="0" w:tplc="0409000F">
+      <w:start w:val="1"/>
+      <w:numFmt w:val="decimal"/>
+      <w:lvlText w:val="%1."/>
+      <w:lvlJc w:val="left"/>
+      <w:pPr>
+        <w:ind w:left="720" w:hanging="360"/>
+      </w:pPr>
+      <w:rPr>
+        <w:rFonts w:hint="default"/>
+      </w:rPr>
+    </w:lvl>
+    <w:lvl w:ilvl="1" w:tplc="04090019" w:tentative="1">
+      <w:start w:val="1"/>
+      <w:numFmt w:val="lowerLetter"/>
+      <w:lvlText w:val="%2."/>
+      <w:lvlJc w:val="left"/>
+      <w:pPr>
+        <w:ind w:left="1440" w:hanging="360"/>
+      </w:pPr>
+    </w:lvl>
+    <w:lvl w:ilvl="2" w:tplc="0409001B" w:tentative="1">
+      <w:start w:val="1"/>
+      <w:numFmt w:val="lowerRoman"/>
+      <w:lvlText w:val="%3."/>
+      <w:lvlJc w:val="right"/>
+      <w:pPr>
+        <w:ind w:left="2160" w:hanging="180"/>
+      </w:pPr>
+    </w:lvl>
+    <w:lvl w:ilvl="3" w:tplc="0409000F" w:tentative="1">
+      <w:start w:val="1"/>
+      <w:numFmt w:val="decimal"/>
+      <w:lvlText w:val="%4."/>
+      <w:lvlJc w:val="left"/>
+      <w:pPr>
+        <w:ind w:left="2880" w:hanging="360"/>
+      </w:pPr>
+    </w:lvl>
+    <w:lvl w:ilvl="4" w:tplc="04090019" w:tentative="1">
+      <w:start w:val="1"/>
+      <w:numFmt w:val="lowerLetter"/>
+      <w:lvlText w:val="%5."/>
+      <w:lvlJc w:val="left"/>
+      <w:pPr>
+        <w:ind w:left="3600" w:hanging="360"/>
+      </w:pPr>
+    </w:lvl>
+    <w:lvl w:ilvl="5" w:tplc="0409001B" w:tentative="1">
+      <w:start w:val="1"/>
+      <w:numFmt w:val="lowerRoman"/>
+      <w:lvlText w:val="%6."/>
+      <w:lvlJc w:val="right"/>
+      <w:pPr>
+        <w:ind w:left="4320" w:hanging="180"/>
+      </w:pPr>
+    </w:lvl>
+    <w:lvl w:ilvl="6" w:tplc="0409000F" w:tentative="1">
+      <w:start w:val="1"/>
+      <w:numFmt w:val="decimal"/>
+      <w:lvlText w:val="%7."/>
+      <w:lvlJc w:val="left"/>
+      <w:pPr>
+        <w:ind w:left="5040" w:hanging="360"/>
+      </w:pPr>
+    </w:lvl>
+    <w:lvl w:ilvl="7" w:tplc="04090019" w:tentative="1">
+      <w:start w:val="1"/>
+      <w:numFmt w:val="lowerLetter"/>
+      <w:lvlText w:val="%8."/>
+      <w:lvlJc w:val="left"/>
+      <w:pPr>
+        <w:ind w:left="5760" w:hanging="360"/>
+      </w:pPr>
+    </w:lvl>
+    <w:lvl w:ilvl="8" w:tplc="0409001B" w:tentative="1">
+      <w:start w:val="1"/>
+      <w:numFmt w:val="lowerRoman"/>
+      <w:lvlText w:val="%9."/>
+      <w:lvlJc w:val="right"/>
+      <w:pPr>
+        <w:ind w:left="6480" w:hanging="180"/>
+      </w:pPr>
+    </w:lvl>
+  </w:abstractNum>
+  <w:abstractNum w:abstractNumId="1">
     <w:nsid w:val="55696155"/>
     <w:multiLevelType w:val="hybridMultilevel"/>
     <w:tmpl w:val="B2C855B2"/>
@@ -354,6 +836,9 @@
     </w:lvl>
   </w:abstractNum>
   <w:num w:numId="1">
+    <w:abstractNumId w:val="1"/>
+  </w:num>
+  <w:num w:numId="2">
     <w:abstractNumId w:val="0"/>
   </w:num>
 </w:numbering>
@@ -776,6 +1261,28 @@
       <w:u w:val="single"/>
     </w:rPr>
   </w:style>
+  <w:style w:type="paragraph" w:styleId="Heading2">
+    <w:name w:val="heading 2"/>
+    <w:basedOn w:val="Normal"/>
+    <w:next w:val="Normal"/>
+    <w:link w:val="Heading2Char"/>
+    <w:uiPriority w:val="9"/>
+    <w:unhideWhenUsed/>
+    <w:qFormat/>
+    <w:rsid w:val="00E1054E"/>
+    <w:pPr>
+      <w:keepNext/>
+      <w:keepLines/>
+      <w:spacing w:before="40" w:after="0"/>
+      <w:outlineLvl w:val="1"/>
+    </w:pPr>
+    <w:rPr>
+      <w:rFonts w:asciiTheme="majorHAnsi" w:eastAsiaTheme="majorEastAsia" w:hAnsiTheme="majorHAnsi" w:cstheme="majorBidi"/>
+      <w:color w:val="2E74B5" w:themeColor="accent1" w:themeShade="BF"/>
+      <w:sz w:val="26"/>
+      <w:szCs w:val="26"/>
+    </w:rPr>
+  </w:style>
   <w:style w:type="character" w:default="1" w:styleId="DefaultParagraphFont">
     <w:name w:val="Default Paragraph Font"/>
     <w:uiPriority w:val="1"/>
@@ -838,6 +1345,31 @@
     <w:rPr>
       <w:color w:val="0563C1" w:themeColor="hyperlink"/>
       <w:u w:val="single"/>
+    </w:rPr>
+  </w:style>
+  <w:style w:type="character" w:styleId="FollowedHyperlink">
+    <w:name w:val="FollowedHyperlink"/>
+    <w:basedOn w:val="DefaultParagraphFont"/>
+    <w:uiPriority w:val="99"/>
+    <w:semiHidden/>
+    <w:unhideWhenUsed/>
+    <w:rsid w:val="00FA5E2C"/>
+    <w:rPr>
+      <w:color w:val="954F72" w:themeColor="followedHyperlink"/>
+      <w:u w:val="single"/>
+    </w:rPr>
+  </w:style>
+  <w:style w:type="character" w:customStyle="1" w:styleId="Heading2Char">
+    <w:name w:val="Heading 2 Char"/>
+    <w:basedOn w:val="DefaultParagraphFont"/>
+    <w:link w:val="Heading2"/>
+    <w:uiPriority w:val="9"/>
+    <w:rsid w:val="00E1054E"/>
+    <w:rPr>
+      <w:rFonts w:asciiTheme="majorHAnsi" w:eastAsiaTheme="majorEastAsia" w:hAnsiTheme="majorHAnsi" w:cstheme="majorBidi"/>
+      <w:color w:val="2E74B5" w:themeColor="accent1" w:themeShade="BF"/>
+      <w:sz w:val="26"/>
+      <w:szCs w:val="26"/>
     </w:rPr>
   </w:style>
 </w:styles>

</xml_diff>